<commit_message>
Modifica documento di analisi
</commit_message>
<xml_diff>
--- a/Progetto Spotify/src/ANALISI PROGETTO SPOTIFY.docx
+++ b/Progetto Spotify/src/ANALISI PROGETTO SPOTIFY.docx
@@ -307,13 +307,7 @@
         <w:jc w:val="both"/>
       </w:pPr>
       <w:r>
-        <w:t xml:space="preserve">Le funzionalità relative alla gestione degli </w:t>
-      </w:r>
-      <w:r>
-        <w:t>utenti</w:t>
-      </w:r>
-      <w:r>
-        <w:t xml:space="preserve"> comprendono:</w:t>
+        <w:t>Le funzionalità relative alla gestione degli utenti comprendono:</w:t>
       </w:r>
     </w:p>
     <w:p>
@@ -456,6 +450,61 @@
     <w:p>
       <w:pPr>
         <w:jc w:val="both"/>
+      </w:pPr>
+      <w:r>
+        <w:t>L’utente si muoverà nei menù inserendo il numero della funzione riportata a schermo.</w:t>
+      </w:r>
+    </w:p>
+    <w:p>
+      <w:pPr>
+        <w:jc w:val="both"/>
+      </w:pPr>
+      <w:r>
+        <w:lastRenderedPageBreak/>
+        <w:t xml:space="preserve">L’utente potrà scegliere se entrare </w:t>
+      </w:r>
+      <w:r>
+        <w:t xml:space="preserve">in modalità sviluppatore, dalla quale potrà scegliere le funzioni per la gestione degli artisti; oppure in modalità utente nella quale potrà o iscriversi al servizio o accedere se già iscritto, previo inserimento di Nickname e password. </w:t>
+      </w:r>
+    </w:p>
+    <w:p>
+      <w:pPr>
+        <w:jc w:val="both"/>
+      </w:pPr>
+      <w:r>
+        <w:t>Una volta effettuato l’accesso, l’utente potrà effettuare le funzioni sopra elencate rivolte alla gestione utente.</w:t>
+      </w:r>
+    </w:p>
+    <w:p>
+      <w:pPr>
+        <w:jc w:val="both"/>
+        <w:rPr>
+          <w:b/>
+        </w:rPr>
+      </w:pPr>
+      <w:r>
+        <w:rPr>
+          <w:b/>
+        </w:rPr>
+        <w:t>NOTA BENE</w:t>
+      </w:r>
+    </w:p>
+    <w:p>
+      <w:pPr>
+        <w:jc w:val="both"/>
+      </w:pPr>
+      <w:r>
+        <w:t>Il programma sarà sviluppato seguendo i principi della programmazione difensiva; qualsiasi tipo di inserimento fuori dai canoni prestabiliti dagli sviluppatori sarà segnalato all’utente finale senza generare nessun tipo di errore nella memorizzazione dei file e nell’esecuzione del programma.</w:t>
+      </w:r>
+    </w:p>
+    <w:p>
+      <w:pPr>
+        <w:jc w:val="center"/>
+        <w:rPr>
+          <w:b/>
+          <w:sz w:val="40"/>
+          <w:szCs w:val="40"/>
+        </w:rPr>
       </w:pPr>
       <w:bookmarkStart w:id="0" w:name="_GoBack"/>
       <w:bookmarkEnd w:id="0"/>

</xml_diff>